<commit_message>
uploaded file via GIT
</commit_message>
<xml_diff>
--- a/UML Sequence Diagrams Blackjack.docx
+++ b/UML Sequence Diagrams Blackjack.docx
@@ -38,7 +38,7 @@
           <w:noProof/>
         </w:rPr>
         <w:drawing>
-          <wp:inline distT="0" distB="0" distL="0" distR="0" wp14:anchorId="1414E3A2" wp14:editId="119F5CE6">
+          <wp:inline distT="0" distB="0" distL="0" distR="0" wp14:anchorId="1414E3A2" wp14:editId="79F7EE67">
             <wp:extent cx="5934710" cy="3864610"/>
             <wp:effectExtent l="0" t="0" r="0" b="0"/>
             <wp:docPr id="1339237725" name="Picture 1"/>
@@ -160,7 +160,7 @@
           <w:noProof/>
         </w:rPr>
         <w:drawing>
-          <wp:inline distT="0" distB="0" distL="0" distR="0" wp14:anchorId="672CB840" wp14:editId="3F1B33CF">
+          <wp:inline distT="0" distB="0" distL="0" distR="0" wp14:anchorId="672CB840" wp14:editId="386446AB">
             <wp:extent cx="5926455" cy="4735830"/>
             <wp:effectExtent l="0" t="0" r="0" b="0"/>
             <wp:docPr id="1820330703" name="Picture 2"/>

</xml_diff>